<commit_message>
Chỉnh sửa lại sơ đồ lớp (thêm properties). Sửa lại phạm vi kiểu dữ liệu của thuộc tính CMND và Loại khách hàng
</commit_message>
<xml_diff>
--- a/FD/1412282/FD_TKCN_1412282.docx
+++ b/FD/1412282/FD_TKCN_1412282.docx
@@ -2,6 +2,8 @@
 <file path=word/document.xml><?xml version="1.0" encoding="utf-8"?>
 <w:document xmlns:wpc="http://schemas.microsoft.com/office/word/2010/wordprocessingCanvas" xmlns:mc="http://schemas.openxmlformats.org/markup-compatibility/2006" xmlns:o="urn:schemas-microsoft-com:office:office" xmlns:r="http://schemas.openxmlformats.org/officeDocument/2006/relationships" xmlns:m="http://schemas.openxmlformats.org/officeDocument/2006/math" xmlns:v="urn:schemas-microsoft-com:vml" xmlns:wp14="http://schemas.microsoft.com/office/word/2010/wordprocessingDrawing" xmlns:wp="http://schemas.openxmlformats.org/drawingml/2006/wordprocessingDrawing" xmlns:w10="urn:schemas-microsoft-com:office:word" xmlns:w="http://schemas.openxmlformats.org/wordprocessingml/2006/main" xmlns:w14="http://schemas.microsoft.com/office/word/2010/wordml" xmlns:wpg="http://schemas.microsoft.com/office/word/2010/wordprocessingGroup" xmlns:wpi="http://schemas.microsoft.com/office/word/2010/wordprocessingInk" xmlns:wne="http://schemas.microsoft.com/office/word/2006/wordml" xmlns:wps="http://schemas.microsoft.com/office/word/2010/wordprocessingShape" mc:Ignorable="w14 wp14">
   <w:body>
+    <w:p/>
+    <w:p/>
     <w:p/>
     <w:p/>
     <w:p/>
@@ -12,18 +14,10 @@
           <w:lang w:eastAsia="vi-VN"/>
         </w:rPr>
         <w:drawing>
-          <wp:anchor distT="0" distB="0" distL="114300" distR="114300" simplePos="0" relativeHeight="251658240" behindDoc="0" locked="0" layoutInCell="1" allowOverlap="1" wp14:anchorId="2F37F674" wp14:editId="10F688E6">
-            <wp:simplePos x="0" y="0"/>
-            <wp:positionH relativeFrom="column">
-              <wp:posOffset>374650</wp:posOffset>
-            </wp:positionH>
-            <wp:positionV relativeFrom="paragraph">
-              <wp:posOffset>5080</wp:posOffset>
-            </wp:positionV>
-            <wp:extent cx="5731510" cy="4975860"/>
+          <wp:inline distT="0" distB="0" distL="0" distR="0">
+            <wp:extent cx="5731510" cy="6343650"/>
             <wp:effectExtent l="0" t="0" r="2540" b="0"/>
-            <wp:wrapSquare wrapText="bothSides"/>
-            <wp:docPr id="1" name="Picture 1"/>
+            <wp:docPr id="2" name="Picture 2"/>
             <wp:cNvGraphicFramePr>
               <a:graphicFrameLocks xmlns:a="http://schemas.openxmlformats.org/drawingml/2006/main" noChangeAspect="1"/>
             </wp:cNvGraphicFramePr>
@@ -49,7 +43,7 @@
                   <pic:spPr>
                     <a:xfrm>
                       <a:off x="0" y="0"/>
-                      <a:ext cx="5731510" cy="4975860"/>
+                      <a:ext cx="5731510" cy="6343650"/>
                     </a:xfrm>
                     <a:prstGeom prst="rect">
                       <a:avLst/>
@@ -58,27 +52,10 @@
                 </pic:pic>
               </a:graphicData>
             </a:graphic>
-            <wp14:sizeRelH relativeFrom="page">
-              <wp14:pctWidth>0</wp14:pctWidth>
-            </wp14:sizeRelH>
-            <wp14:sizeRelV relativeFrom="page">
-              <wp14:pctHeight>0</wp14:pctHeight>
-            </wp14:sizeRelV>
-          </wp:anchor>
+          </wp:inline>
         </w:drawing>
       </w:r>
     </w:p>
-    <w:p/>
-    <w:p/>
-    <w:p/>
-    <w:p/>
-    <w:p/>
-    <w:p/>
-    <w:p/>
-    <w:p/>
-    <w:p/>
-    <w:p/>
-    <w:p/>
     <w:p/>
     <w:p/>
     <w:p/>
@@ -95,14 +72,10 @@
         <w:tab/>
       </w:r>
     </w:p>
-    <w:p>
-      <w:r>
-        <w:br w:type="page"/>
-      </w:r>
-    </w:p>
     <w:tbl>
       <w:tblPr>
         <w:tblStyle w:val="TableGrid"/>
+        <w:tblpPr w:leftFromText="180" w:rightFromText="180" w:vertAnchor="text" w:horzAnchor="margin" w:tblpY="2348"/>
         <w:tblW w:w="0" w:type="auto"/>
         <w:tblLook w:val="04A0" w:firstRow="1" w:lastRow="0" w:firstColumn="1" w:lastColumn="0" w:noHBand="0" w:noVBand="1"/>
       </w:tblPr>
@@ -122,7 +95,6 @@
               <w:pStyle w:val="MyTable1"/>
             </w:pPr>
             <w:r>
-              <w:lastRenderedPageBreak/>
               <w:t>STT</w:t>
             </w:r>
           </w:p>
@@ -192,10 +164,7 @@
             </w:pPr>
             <w:proofErr w:type="spellStart"/>
             <w:r>
-              <w:t>K</w:t>
-            </w:r>
-            <w:r>
-              <w:t>hachHang</w:t>
+              <w:t>KhachHang</w:t>
             </w:r>
             <w:proofErr w:type="spellEnd"/>
           </w:p>
@@ -345,6 +314,11 @@
         </w:tc>
       </w:tr>
     </w:tbl>
+    <w:p>
+      <w:r>
+        <w:br w:type="page"/>
+      </w:r>
+    </w:p>
     <w:p>
       <w:pPr>
         <w:tabs>
@@ -473,8 +447,6 @@
               </w:rPr>
               <w:t>22</w:t>
             </w:r>
-            <w:bookmarkStart w:id="0" w:name="_GoBack"/>
-            <w:bookmarkEnd w:id="0"/>
             <w:r>
               <w:t>]</w:t>
             </w:r>
@@ -966,10 +938,7 @@
             </w:pPr>
             <w:proofErr w:type="spellStart"/>
             <w:r>
-              <w:t>n</w:t>
-            </w:r>
-            <w:r>
-              <w:t>varchar</w:t>
+              <w:t>nvarchar</w:t>
             </w:r>
             <w:proofErr w:type="spellEnd"/>
           </w:p>
@@ -1021,13 +990,7 @@
               <w:rPr>
                 <w:lang w:val="vi-VN"/>
               </w:rPr>
-              <w:t>Họ tên</w:t>
-            </w:r>
-            <w:r>
-              <w:rPr>
-                <w:lang w:val="vi-VN"/>
-              </w:rPr>
-              <w:t xml:space="preserve"> của</w:t>
+              <w:t>Họ tên của</w:t>
             </w:r>
             <w:r>
               <w:rPr>
@@ -1342,15 +1305,9 @@
           <w:p>
             <w:pPr>
               <w:pStyle w:val="MyTable"/>
-              <w:rPr>
-                <w:lang w:val="vi-VN"/>
-              </w:rPr>
-            </w:pPr>
-            <w:r>
-              <w:rPr>
-                <w:lang w:val="vi-VN"/>
-              </w:rPr>
-              <w:t>9</w:t>
+            </w:pPr>
+            <w:r>
+              <w:t>12</w:t>
             </w:r>
           </w:p>
         </w:tc>
@@ -1538,10 +1495,7 @@
               <w:pStyle w:val="MyTable"/>
             </w:pPr>
             <w:r>
-              <w:t>v</w:t>
-            </w:r>
-            <w:r>
-              <w:t>archar</w:t>
+              <w:t>varchar</w:t>
             </w:r>
           </w:p>
         </w:tc>
@@ -1819,14 +1773,7 @@
               <w:rPr>
                 <w:lang w:val="vi-VN"/>
               </w:rPr>
-              <w:t xml:space="preserve">Mã loại của </w:t>
-            </w:r>
-            <w:r>
-              <w:rPr>
-                <w:lang w:val="vi-VN"/>
-              </w:rPr>
-              <w:lastRenderedPageBreak/>
-              <w:t>khách hàng</w:t>
+              <w:t>Mã loại của khách hàng</w:t>
             </w:r>
           </w:p>
         </w:tc>
@@ -1841,7 +1788,6 @@
               <w:pStyle w:val="MyTable"/>
             </w:pPr>
             <w:r>
-              <w:lastRenderedPageBreak/>
               <w:t>10</w:t>
             </w:r>
           </w:p>
@@ -2072,9 +2018,6 @@
         <w:tabs>
           <w:tab w:val="left" w:pos="3428"/>
         </w:tabs>
-        <w:rPr>
-          <w:lang w:val="en-US"/>
-        </w:rPr>
       </w:pPr>
     </w:p>
     <w:tbl>
@@ -2104,6 +2047,7 @@
             </w:pPr>
             <w:proofErr w:type="spellStart"/>
             <w:r>
+              <w:lastRenderedPageBreak/>
               <w:t>Mã</w:t>
             </w:r>
             <w:proofErr w:type="spellEnd"/>
@@ -3068,21 +3012,10 @@
         <w:tabs>
           <w:tab w:val="left" w:pos="3428"/>
         </w:tabs>
-        <w:rPr>
-          <w:lang w:val="en-US"/>
-        </w:rPr>
       </w:pPr>
     </w:p>
     <w:p>
-      <w:pPr>
-        <w:rPr>
-          <w:lang w:val="en-US"/>
-        </w:rPr>
-      </w:pPr>
       <w:r>
-        <w:rPr>
-          <w:lang w:val="en-US"/>
-        </w:rPr>
         <w:br w:type="page"/>
       </w:r>
     </w:p>
@@ -3149,10 +3082,7 @@
               <w:t>LoaiK</w:t>
             </w:r>
             <w:r>
-              <w:t>H</w:t>
-            </w:r>
-            <w:r>
-              <w:t>_</w:t>
+              <w:t>H_</w:t>
             </w:r>
           </w:p>
         </w:tc>
@@ -3734,16 +3664,12 @@
           <w:p>
             <w:pPr>
               <w:pStyle w:val="MyTable"/>
-              <w:rPr>
-                <w:lang w:val="vi-VN"/>
-              </w:rPr>
-            </w:pPr>
-            <w:r>
-              <w:rPr>
-                <w:lang w:val="vi-VN"/>
-              </w:rPr>
-              <w:t>30</w:t>
-            </w:r>
+            </w:pPr>
+            <w:r>
+              <w:t>20</w:t>
+            </w:r>
+            <w:bookmarkStart w:id="0" w:name="_GoBack"/>
+            <w:bookmarkEnd w:id="0"/>
           </w:p>
         </w:tc>
         <w:tc>
@@ -4919,7 +4845,7 @@
 </file>
 
 <file path=customXml/itemProps1.xml><?xml version="1.0" encoding="utf-8"?>
-<ds:datastoreItem xmlns:ds="http://schemas.openxmlformats.org/officeDocument/2006/customXml" ds:itemID="{61F28C8C-816B-40EA-9153-E92D8B630E58}">
+<ds:datastoreItem xmlns:ds="http://schemas.openxmlformats.org/officeDocument/2006/customXml" ds:itemID="{B1A81C63-D1DD-4AC6-92F2-B99FE9B5D1FE}">
   <ds:schemaRefs>
     <ds:schemaRef ds:uri="urn:schemas-microsoft-com.VSTO2008Demos.ControlsStorage"/>
   </ds:schemaRefs>

</xml_diff>